<commit_message>
Trung và 10 khó
</commit_message>
<xml_diff>
--- a/NV2/Tính năng ưu tiên thứ 10.docx
+++ b/NV2/Tính năng ưu tiên thứ 10.docx
@@ -2340,17 +2340,29 @@
           <w:sz w:val="26"/>
           <w:szCs w:val="26"/>
         </w:rPr>
-        <w:t xml:space="preserve">Github: </w:t>
-      </w:r>
-      <w:r>
-        <w:rPr>
-          <w:rFonts w:ascii="Times New Roman" w:eastAsia="Times New Roman" w:hAnsi="Times New Roman" w:cs="Times New Roman"/>
-          <w:sz w:val="26"/>
-          <w:szCs w:val="26"/>
-          <w:lang w:val="vi-VN"/>
-        </w:rPr>
-        <w:t>…</w:t>
-      </w:r>
+        <w:t>Github:</w:t>
+      </w:r>
+      <w:r>
+        <w:rPr>
+          <w:rFonts w:ascii="Times New Roman" w:eastAsia="Times New Roman" w:hAnsi="Times New Roman" w:cs="Times New Roman"/>
+          <w:sz w:val="26"/>
+          <w:szCs w:val="26"/>
+          <w:lang w:val="en-US"/>
+        </w:rPr>
+        <w:t xml:space="preserve"> </w:t>
+      </w:r>
+      <w:hyperlink r:id="rId6" w:history="1">
+        <w:r>
+          <w:rPr>
+            <w:rStyle w:val="Hyperlink"/>
+            <w:rFonts w:ascii="Times New Roman" w:eastAsia="Times New Roman" w:hAnsi="Times New Roman" w:cs="Times New Roman"/>
+            <w:sz w:val="26"/>
+            <w:szCs w:val="26"/>
+            <w:lang w:val="en-US"/>
+          </w:rPr>
+          <w:t>https://github.com/NewDevTDH/BCS</w:t>
+        </w:r>
+      </w:hyperlink>
     </w:p>
     <w:p>
       <w:pPr>
@@ -2381,7 +2393,52 @@
           <w:szCs w:val="26"/>
           <w:lang w:val="vi-VN"/>
         </w:rPr>
-        <w:t>: …</w:t>
+        <w:t xml:space="preserve">: </w:t>
+      </w:r>
+      <w:r>
+        <w:rPr>
+          <w:rFonts w:ascii="Times New Roman" w:eastAsia="Times New Roman" w:hAnsi="Times New Roman" w:cs="Times New Roman"/>
+          <w:sz w:val="26"/>
+          <w:szCs w:val="26"/>
+          <w:lang w:val="en-US"/>
+        </w:rPr>
+        <w:t>Kh</w:t>
+      </w:r>
+      <w:r>
+        <w:rPr>
+          <w:rFonts w:ascii="Times New Roman" w:eastAsia="Times New Roman" w:hAnsi="Times New Roman" w:cs="Times New Roman"/>
+          <w:sz w:val="26"/>
+          <w:szCs w:val="26"/>
+          <w:lang w:val="en-US"/>
+        </w:rPr>
+        <w:t>ô</w:t>
+      </w:r>
+      <w:r>
+        <w:rPr>
+          <w:rFonts w:ascii="Times New Roman" w:eastAsia="Times New Roman" w:hAnsi="Times New Roman" w:cs="Times New Roman"/>
+          <w:sz w:val="26"/>
+          <w:szCs w:val="26"/>
+          <w:lang w:val="en-US"/>
+        </w:rPr>
+        <w:t>ng d</w:t>
+      </w:r>
+      <w:r>
+        <w:rPr>
+          <w:rFonts w:ascii="Times New Roman" w:eastAsia="Times New Roman" w:hAnsi="Times New Roman" w:cs="Times New Roman"/>
+          <w:sz w:val="26"/>
+          <w:szCs w:val="26"/>
+          <w:lang w:val="en-US"/>
+        </w:rPr>
+        <w:t>ù</w:t>
+      </w:r>
+      <w:r>
+        <w:rPr>
+          <w:rFonts w:ascii="Times New Roman" w:eastAsia="Times New Roman" w:hAnsi="Times New Roman" w:cs="Times New Roman"/>
+          <w:sz w:val="26"/>
+          <w:szCs w:val="26"/>
+          <w:lang w:val="en-US"/>
+        </w:rPr>
+        <w:t>ng</w:t>
       </w:r>
     </w:p>
     <w:p>
@@ -2422,7 +2479,52 @@
           <w:szCs w:val="26"/>
           <w:lang w:val="vi-VN"/>
         </w:rPr>
-        <w:t>: …</w:t>
+        <w:t>:</w:t>
+      </w:r>
+      <w:r>
+        <w:rPr>
+          <w:rFonts w:ascii="Times New Roman" w:eastAsia="Times New Roman" w:hAnsi="Times New Roman" w:cs="Times New Roman"/>
+          <w:sz w:val="26"/>
+          <w:szCs w:val="26"/>
+          <w:lang w:val="en-US"/>
+        </w:rPr>
+        <w:t xml:space="preserve"> Kh</w:t>
+      </w:r>
+      <w:r>
+        <w:rPr>
+          <w:rFonts w:ascii="Times New Roman" w:eastAsia="Times New Roman" w:hAnsi="Times New Roman" w:cs="Times New Roman"/>
+          <w:sz w:val="26"/>
+          <w:szCs w:val="26"/>
+          <w:lang w:val="en-US"/>
+        </w:rPr>
+        <w:t>ô</w:t>
+      </w:r>
+      <w:r>
+        <w:rPr>
+          <w:rFonts w:ascii="Times New Roman" w:eastAsia="Times New Roman" w:hAnsi="Times New Roman" w:cs="Times New Roman"/>
+          <w:sz w:val="26"/>
+          <w:szCs w:val="26"/>
+          <w:lang w:val="en-US"/>
+        </w:rPr>
+        <w:t>ng d</w:t>
+      </w:r>
+      <w:r>
+        <w:rPr>
+          <w:rFonts w:ascii="Times New Roman" w:eastAsia="Times New Roman" w:hAnsi="Times New Roman" w:cs="Times New Roman"/>
+          <w:sz w:val="26"/>
+          <w:szCs w:val="26"/>
+          <w:lang w:val="en-US"/>
+        </w:rPr>
+        <w:t>ù</w:t>
+      </w:r>
+      <w:r>
+        <w:rPr>
+          <w:rFonts w:ascii="Times New Roman" w:eastAsia="Times New Roman" w:hAnsi="Times New Roman" w:cs="Times New Roman"/>
+          <w:sz w:val="26"/>
+          <w:szCs w:val="26"/>
+          <w:lang w:val="en-US"/>
+        </w:rPr>
+        <w:t>ng</w:t>
       </w:r>
     </w:p>
     <w:p/>
@@ -3308,6 +3410,29 @@
       <w:lang w:val="en-US"/>
     </w:rPr>
   </w:style>
+  <w:style w:type="character" w:styleId="Hyperlink">
+    <w:name w:val="Hyperlink"/>
+    <w:basedOn w:val="DefaultParagraphFont"/>
+    <w:uiPriority w:val="99"/>
+    <w:unhideWhenUsed/>
+    <w:rsid w:val="00784950"/>
+    <w:rPr>
+      <w:color w:val="0000FF" w:themeColor="hyperlink"/>
+      <w:u w:val="single"/>
+    </w:rPr>
+  </w:style>
+  <w:style w:type="character" w:styleId="UnresolvedMention">
+    <w:name w:val="Unresolved Mention"/>
+    <w:basedOn w:val="DefaultParagraphFont"/>
+    <w:uiPriority w:val="99"/>
+    <w:semiHidden/>
+    <w:unhideWhenUsed/>
+    <w:rsid w:val="00784950"/>
+    <w:rPr>
+      <w:color w:val="605E5C"/>
+      <w:shd w:val="clear" w:color="auto" w:fill="E1DFDD"/>
+    </w:rPr>
+  </w:style>
 </w:styles>
 </file>
 

</xml_diff>